<commit_message>
updated date in prereg
</commit_message>
<xml_diff>
--- a/writing/01_preregistration/01-preregistration.docx
+++ b/writing/01_preregistration/01-preregistration.docx
@@ -711,13 +711,73 @@
         <w:rPr>
           <w:lang w:val="en-US"/>
         </w:rPr>
-        <w:t>we have collected data from a small pilot study and four data sets from the main experiment, due to feedback-induced changes in the design.</w:t>
-      </w:r>
-      <w:r>
-        <w:rPr>
-          <w:lang w:val="en-US"/>
-        </w:rPr>
-        <w:t xml:space="preserve"> (These four data sets will be included in the final analysis, even though these participants did not have practice trials and conducted the experiment with ten data points per </w:t>
+        <w:t>we have collected</w:t>
+      </w:r>
+      <w:r>
+        <w:rPr>
+          <w:lang w:val="en-US"/>
+        </w:rPr>
+        <w:t xml:space="preserve"> and analyzed</w:t>
+      </w:r>
+      <w:r>
+        <w:rPr>
+          <w:lang w:val="en-US"/>
+        </w:rPr>
+        <w:t xml:space="preserve"> data from a small pilot study and </w:t>
+      </w:r>
+      <w:r>
+        <w:rPr>
+          <w:lang w:val="en-US"/>
+        </w:rPr>
+        <w:t xml:space="preserve">collected data </w:t>
+      </w:r>
+      <w:r>
+        <w:rPr>
+          <w:lang w:val="en-US"/>
+        </w:rPr>
+        <w:t>from the main experiment, due to feedback-induced changes in the design.</w:t>
+      </w:r>
+      <w:r>
+        <w:rPr>
+          <w:lang w:val="en-US"/>
+        </w:rPr>
+        <w:t xml:space="preserve"> (</w:t>
+      </w:r>
+      <w:r>
+        <w:rPr>
+          <w:lang w:val="en-US"/>
+        </w:rPr>
+        <w:t>F</w:t>
+      </w:r>
+      <w:r>
+        <w:rPr>
+          <w:lang w:val="en-US"/>
+        </w:rPr>
+        <w:t>our</w:t>
+      </w:r>
+      <w:r>
+        <w:rPr>
+          <w:lang w:val="en-US"/>
+        </w:rPr>
+        <w:t xml:space="preserve"> </w:t>
+      </w:r>
+      <w:r>
+        <w:rPr>
+          <w:lang w:val="en-US"/>
+        </w:rPr>
+        <w:t xml:space="preserve">data sets </w:t>
+      </w:r>
+      <w:r>
+        <w:rPr>
+          <w:lang w:val="en-US"/>
+        </w:rPr>
+        <w:t xml:space="preserve">of the latter </w:t>
+      </w:r>
+      <w:r>
+        <w:rPr>
+          <w:lang w:val="en-US"/>
+        </w:rPr>
+        <w:t xml:space="preserve">will be included in the final analysis, even though these participants did not have practice trials and conducted the experiment with ten data points per </w:t>
       </w:r>
       <w:r>
         <w:rPr>
@@ -928,7 +988,7 @@
         <w:rPr>
           <w:lang w:val="en-US"/>
         </w:rPr>
-        <w:t xml:space="preserve"> noon of the 12</w:t>
+        <w:t xml:space="preserve"> TIME of the 17</w:t>
       </w:r>
       <w:r>
         <w:rPr>
@@ -941,13 +1001,25 @@
         <w:rPr>
           <w:lang w:val="en-US"/>
         </w:rPr>
-        <w:t xml:space="preserve"> of August, which is</w:t>
-      </w:r>
-      <w:r>
-        <w:rPr>
-          <w:lang w:val="en-US"/>
-        </w:rPr>
-        <w:t xml:space="preserve"> 12</w:t>
+        <w:t xml:space="preserve"> of August</w:t>
+      </w:r>
+      <w:r>
+        <w:rPr>
+          <w:lang w:val="en-US"/>
+        </w:rPr>
+        <w:t>, which is</w:t>
+      </w:r>
+      <w:r>
+        <w:rPr>
+          <w:lang w:val="en-US"/>
+        </w:rPr>
+        <w:t xml:space="preserve"> </w:t>
+      </w:r>
+      <w:r>
+        <w:rPr>
+          <w:lang w:val="en-US"/>
+        </w:rPr>
+        <w:t>17</w:t>
       </w:r>
       <w:r>
         <w:rPr>
@@ -985,6 +1057,12 @@
           <w:lang w:val="en-US"/>
         </w:rPr>
         <w:t>.</w:t>
+      </w:r>
+      <w:r>
+        <w:rPr>
+          <w:lang w:val="en-US"/>
+        </w:rPr>
+        <w:t xml:space="preserve"> (This was originally planned for 12 days, but due to technical problems and feedback, we extended the data collection period.)</w:t>
       </w:r>
     </w:p>
     <w:p>
@@ -1080,7 +1158,14 @@
         <w:rPr>
           <w:lang w:val="en-US"/>
         </w:rPr>
-        <w:t xml:space="preserve"> has 51 different levels, each of which is shown ten times per participant. This </w:t>
+        <w:t xml:space="preserve"> has 51 </w:t>
+      </w:r>
+      <w:r>
+        <w:rPr>
+          <w:lang w:val="en-US"/>
+        </w:rPr>
+        <w:lastRenderedPageBreak/>
+        <w:t xml:space="preserve">different levels, each of which is shown ten times per participant. This </w:t>
       </w:r>
       <w:r>
         <w:rPr>
@@ -1094,14 +1179,7 @@
         <w:rPr>
           <w:lang w:val="en-US"/>
         </w:rPr>
-        <w:t xml:space="preserve"> lies between </w:t>
-      </w:r>
-      <w:r>
-        <w:rPr>
-          <w:lang w:val="en-US"/>
-        </w:rPr>
-        <w:lastRenderedPageBreak/>
-        <w:t xml:space="preserve">0 and 1. The closer to 0.5 the </w:t>
+        <w:t xml:space="preserve"> lies between 0 and 1. The closer to 0.5 the </w:t>
       </w:r>
       <w:r>
         <w:rPr>
@@ -1851,6 +1929,7 @@
           <w:bCs/>
           <w:lang w:val="en-US"/>
         </w:rPr>
+        <w:lastRenderedPageBreak/>
         <w:t>Missing data</w:t>
       </w:r>
       <w:r>

</xml_diff>

<commit_message>
updated time to prereg
</commit_message>
<xml_diff>
--- a/writing/01_preregistration/01-preregistration.docx
+++ b/writing/01_preregistration/01-preregistration.docx
@@ -988,7 +988,19 @@
         <w:rPr>
           <w:lang w:val="en-US"/>
         </w:rPr>
-        <w:t xml:space="preserve"> TIME of the 17</w:t>
+        <w:t xml:space="preserve"> </w:t>
+      </w:r>
+      <w:r>
+        <w:rPr>
+          <w:lang w:val="en-US"/>
+        </w:rPr>
+        <w:t>23:59</w:t>
+      </w:r>
+      <w:r>
+        <w:rPr>
+          <w:lang w:val="en-US"/>
+        </w:rPr>
+        <w:t xml:space="preserve"> of the 17</w:t>
       </w:r>
       <w:r>
         <w:rPr>

</xml_diff>

<commit_message>
updated analysis in prereg
</commit_message>
<xml_diff>
--- a/writing/01_preregistration/01-preregistration.docx
+++ b/writing/01_preregistration/01-preregistration.docx
@@ -1572,22 +1572,46 @@
           <w:iCs/>
           <w:lang w:val="en-US"/>
         </w:rPr>
-        <w:t>accuracy ~ condition * switch rate.</w:t>
-      </w:r>
-    </w:p>
-    <w:p>
-      <w:pPr>
-        <w:spacing w:line="360" w:lineRule="auto"/>
-        <w:jc w:val="both"/>
-        <w:rPr>
-          <w:lang w:val="en-US"/>
-        </w:rPr>
-      </w:pPr>
-      <w:r>
-        <w:rPr>
+        <w:t>correctness</w:t>
+      </w:r>
+      <w:r>
+        <w:rPr>
+          <w:i/>
           <w:iCs/>
           <w:lang w:val="en-US"/>
         </w:rPr>
+        <w:t xml:space="preserve"> ~ condition * switch rate</w:t>
+      </w:r>
+      <w:r>
+        <w:rPr>
+          <w:i/>
+          <w:iCs/>
+          <w:lang w:val="en-US"/>
+        </w:rPr>
+        <w:t xml:space="preserve"> + (1 | submission_id)</w:t>
+      </w:r>
+      <w:r>
+        <w:rPr>
+          <w:i/>
+          <w:iCs/>
+          <w:lang w:val="en-US"/>
+        </w:rPr>
+        <w:t>.</w:t>
+      </w:r>
+    </w:p>
+    <w:p>
+      <w:pPr>
+        <w:spacing w:line="360" w:lineRule="auto"/>
+        <w:jc w:val="both"/>
+        <w:rPr>
+          <w:lang w:val="en-US"/>
+        </w:rPr>
+      </w:pPr>
+      <w:r>
+        <w:rPr>
+          <w:iCs/>
+          <w:lang w:val="en-US"/>
+        </w:rPr>
         <w:t>The script</w:t>
       </w:r>
       <w:r>
@@ -1595,7 +1619,21 @@
           <w:iCs/>
           <w:lang w:val="en-US"/>
         </w:rPr>
-        <w:t xml:space="preserve"> “Statistical-Analysis” from our pilot </w:t>
+        <w:t xml:space="preserve"> “Statistical-</w:t>
+      </w:r>
+      <w:r>
+        <w:rPr>
+          <w:iCs/>
+          <w:lang w:val="en-US"/>
+        </w:rPr>
+        <w:t>Anal</w:t>
+      </w:r>
+      <w:r>
+        <w:rPr>
+          <w:iCs/>
+          <w:lang w:val="en-US"/>
+        </w:rPr>
+        <w:t xml:space="preserve">ysis” from our pilot </w:t>
       </w:r>
       <w:r>
         <w:rPr>

</xml_diff>